<commit_message>
removed form Spark on hadoop
</commit_message>
<xml_diff>
--- a/poster/postersummary.docx
+++ b/poster/postersummary.docx
@@ -100,12 +100,7 @@
         <w:t xml:space="preserve">event </w:t>
       </w:r>
       <w:r>
-        <w:t>da</w:t>
-      </w:r>
-      <w:bookmarkStart w:id="0" w:name="_GoBack"/>
-      <w:bookmarkEnd w:id="0"/>
-      <w:r>
-        <w:t>ta into a "fl</w:t>
+        <w:t>data into a "fl</w:t>
       </w:r>
       <w:r>
         <w:t xml:space="preserve">at </w:t>
@@ -279,15 +274,7 @@
         <w:t>intermediate results between stages of the calculat</w:t>
       </w:r>
       <w:r>
-        <w:t xml:space="preserve">ion in HDFS, allowing to easily </w:t>
-      </w:r>
-      <w:proofErr w:type="gramStart"/>
-      <w:r>
-        <w:t>ingest</w:t>
-      </w:r>
-      <w:proofErr w:type="gramEnd"/>
-      <w:r>
-        <w:t xml:space="preserve"> </w:t>
+        <w:t xml:space="preserve">ion in HDFS, allowing to easily ingest </w:t>
       </w:r>
       <w:r>
         <w:t xml:space="preserve">data into </w:t>
@@ -301,32 +288,10 @@
         <w:t xml:space="preserve"> and Datasets</w:t>
       </w:r>
       <w:r>
-        <w:t>. We u</w:t>
-      </w:r>
-      <w:r>
-        <w:t xml:space="preserve">se modern Dataset and </w:t>
-      </w:r>
-      <w:proofErr w:type="spellStart"/>
-      <w:r>
-        <w:t>Dataframe</w:t>
-      </w:r>
-      <w:proofErr w:type="spellEnd"/>
-      <w:r>
-        <w:t xml:space="preserve"> </w:t>
-      </w:r>
-      <w:r>
-        <w:br/>
-        <w:t xml:space="preserve">APIs taking advantage of advanced Catalyst query optimizer and </w:t>
-      </w:r>
-      <w:r>
-        <w:t xml:space="preserve">direct operations on </w:t>
-      </w:r>
-      <w:r>
-        <w:t xml:space="preserve">serialized data, available in Spark 2.0. </w:t>
-      </w:r>
-      <w:r>
-        <w:t xml:space="preserve">  </w:t>
-      </w:r>
+        <w:t>.</w:t>
+      </w:r>
+      <w:bookmarkStart w:id="0" w:name="_GoBack"/>
+      <w:bookmarkEnd w:id="0"/>
     </w:p>
     <w:p/>
     <w:p>
@@ -343,11 +308,11 @@
         <w:t>ial experiment data files in ROO</w:t>
       </w:r>
       <w:r>
-        <w:t xml:space="preserve">T to the HDF5 format, the main reason is that HDF5 is well </w:t>
+        <w:t xml:space="preserve">T to the HDF5 format, the main reason is that HDF5 is well supported at many HPC platforms including NERSC, and will allow us to use other HPC programming interfaces (e.g. MPI) on the same set of files. Our approach was to </w:t>
       </w:r>
       <w:r>
         <w:lastRenderedPageBreak/>
-        <w:t>supported at many HPC platforms including NERSC, and will allow us to use other HPC programming interfaces (e.g. MPI) on the same set of files. Our approach was to convert each branch</w:t>
+        <w:t>convert each branch</w:t>
       </w:r>
       <w:r>
         <w:t xml:space="preserve"> representing a particle (e.g. Tau, Photon, </w:t>
@@ -1122,6 +1087,7 @@
   <w:style w:type="character" w:default="1" w:styleId="DefaultParagraphFont">
     <w:name w:val="Default Paragraph Font"/>
     <w:uiPriority w:val="1"/>
+    <w:semiHidden/>
     <w:unhideWhenUsed/>
   </w:style>
   <w:style w:type="table" w:default="1" w:styleId="TableNormal">
@@ -1323,6 +1289,7 @@
   <w:style w:type="character" w:default="1" w:styleId="DefaultParagraphFont">
     <w:name w:val="Default Paragraph Font"/>
     <w:uiPriority w:val="1"/>
+    <w:semiHidden/>
     <w:unhideWhenUsed/>
   </w:style>
   <w:style w:type="table" w:default="1" w:styleId="TableNormal">

</xml_diff>

<commit_message>
revised last two sections, improved figure
</commit_message>
<xml_diff>
--- a/poster/postersummary.docx
+++ b/poster/postersummary.docx
@@ -13,15 +13,7 @@
         <w:t xml:space="preserve">We use an example from the </w:t>
       </w:r>
       <w:r>
-        <w:t xml:space="preserve">Compact </w:t>
-      </w:r>
-      <w:proofErr w:type="spellStart"/>
-      <w:r>
-        <w:t>Muon</w:t>
-      </w:r>
-      <w:proofErr w:type="spellEnd"/>
-      <w:r>
-        <w:t xml:space="preserve"> Solenoid (CMS)</w:t>
+        <w:t>Compact Muon Solenoid (CMS)</w:t>
       </w:r>
       <w:r>
         <w:t xml:space="preserve"> experiment at the Large Hadron Collider (LHC) in Geneva, Switzerland</w:t>
@@ -42,15 +34,7 @@
         <w:t xml:space="preserve">r, this </w:t>
       </w:r>
       <w:r>
-        <w:t>search is looking for a signature in the events commonly referred to as "mono-X" where "X" can be a light quark or gluon, a vector boson, or a heavy quark such as a bottom or top quark. We focus our search on the “</w:t>
-      </w:r>
-      <w:proofErr w:type="spellStart"/>
-      <w:r>
-        <w:t>monoTop</w:t>
-      </w:r>
-      <w:proofErr w:type="spellEnd"/>
-      <w:r>
-        <w:t>” signature, where the detectable particle is a single, unbalanced top quark.</w:t>
+        <w:t>search is looking for a signature in the events commonly referred to as "mono-X" where "X" can be a light quark or gluon, a vector boson, or a heavy quark such as a bottom or top quark. We focus our search on the “monoTop” signature, where the detectable particle is a single, unbalanced top quark.</w:t>
       </w:r>
     </w:p>
     <w:p/>
@@ -59,15 +43,7 @@
         <w:t>Two C++ frameworks are used for the traditional end</w:t>
       </w:r>
       <w:r>
-        <w:t xml:space="preserve"> user analysis: </w:t>
-      </w:r>
-      <w:proofErr w:type="gramStart"/>
-      <w:r>
-        <w:t>CMSSW,</w:t>
-      </w:r>
-      <w:proofErr w:type="gramEnd"/>
-      <w:r>
-        <w:t xml:space="preserve"> specially designed for analyzing CMS data, and ROOT framework provides statistical tools and a serialization format to persist </w:t>
+        <w:t xml:space="preserve"> user analysis: CMSSW, specially designed for analyzing CMS data, and ROOT framework provides statistical tools and a serialization format to persist </w:t>
       </w:r>
       <w:r>
         <w:t>data</w:t>
@@ -103,62 +79,22 @@
         <w:t>data into a "fl</w:t>
       </w:r>
       <w:r>
-        <w:t xml:space="preserve">at </w:t>
-      </w:r>
-      <w:proofErr w:type="spellStart"/>
-      <w:r>
-        <w:t>ntuple</w:t>
-      </w:r>
-      <w:proofErr w:type="spellEnd"/>
-      <w:r>
-        <w:t xml:space="preserve">," in which events are </w:t>
+        <w:t xml:space="preserve">at ntuple," in which events are </w:t>
       </w:r>
       <w:r>
         <w:t>rows of a table with primitive numbers or arrays of numbers as columns</w:t>
       </w:r>
       <w:r>
-        <w:t xml:space="preserve"> representing different particles (photons, electrons, </w:t>
-      </w:r>
-      <w:proofErr w:type="spellStart"/>
-      <w:r>
-        <w:t>taus</w:t>
-      </w:r>
-      <w:proofErr w:type="spellEnd"/>
-      <w:r>
-        <w:t xml:space="preserve">, </w:t>
-      </w:r>
-      <w:proofErr w:type="spellStart"/>
-      <w:r>
-        <w:t>etc</w:t>
-      </w:r>
-      <w:proofErr w:type="spellEnd"/>
-      <w:r>
-        <w:t>) and their properties</w:t>
-      </w:r>
-      <w:r>
-        <w:t xml:space="preserve">. Often, the </w:t>
-      </w:r>
-      <w:proofErr w:type="spellStart"/>
-      <w:r>
-        <w:t>ntuples</w:t>
-      </w:r>
-      <w:proofErr w:type="spellEnd"/>
-      <w:r>
-        <w:t xml:space="preserve"> are still too big for interactive analysis</w:t>
+        <w:t xml:space="preserve"> representing different particles (photons, electrons, taus, etc) and their properties</w:t>
+      </w:r>
+      <w:r>
+        <w:t>. Often, the ntuples are still too big for interactive analysis</w:t>
       </w:r>
       <w:r>
         <w:t xml:space="preserve"> (~ 2 TB)</w:t>
       </w:r>
       <w:r>
-        <w:t xml:space="preserve">. Most analysis groups therefore introduce additional steps in which the </w:t>
-      </w:r>
-      <w:proofErr w:type="spellStart"/>
-      <w:r>
-        <w:t>ntuples</w:t>
-      </w:r>
-      <w:proofErr w:type="spellEnd"/>
-      <w:r>
-        <w:t xml:space="preserve"> themselves are skimmed and slimmed</w:t>
+        <w:t>. Most analysis groups therefore introduce additional steps in which the ntuples themselves are skimmed and slimmed</w:t>
       </w:r>
       <w:r>
         <w:t xml:space="preserve"> (~GBs)</w:t>
@@ -170,28 +106,7 @@
         <w:t xml:space="preserve"> </w:t>
       </w:r>
       <w:r>
-        <w:t xml:space="preserve">In the last step of the analysis, quantities from the final </w:t>
-      </w:r>
-      <w:proofErr w:type="spellStart"/>
-      <w:r>
-        <w:t>ntuple</w:t>
-      </w:r>
-      <w:proofErr w:type="spellEnd"/>
-      <w:r>
-        <w:t xml:space="preserve"> are aggregated and plotted as histograms. The time scale of the complete Dark Matter workflow, shown in Fig.~\</w:t>
-      </w:r>
-      <w:proofErr w:type="gramStart"/>
-      <w:r>
-        <w:t>ref{</w:t>
-      </w:r>
-      <w:proofErr w:type="spellStart"/>
-      <w:proofErr w:type="gramEnd"/>
-      <w:r>
-        <w:t>tadaaa</w:t>
-      </w:r>
-      <w:proofErr w:type="spellEnd"/>
-      <w:r>
-        <w:t>}, can range from days to weeks, depending on how many reconstructed and simulated even</w:t>
+        <w:t>In the last step of the analysis, quantities from the final ntuple are aggregated and plotted as histograms. The time scale of the complete Dark Matter workflow, shown in Fig.~\ref{tadaaa}, can range from days to weeks, depending on how many reconstructed and simulated even</w:t>
       </w:r>
       <w:r>
         <w:t xml:space="preserve">ts are needed for the analysis. </w:t>
@@ -251,15 +166,7 @@
         <w:t xml:space="preserve">ing on the input data is implemented by using </w:t>
       </w:r>
       <w:r>
-        <w:t xml:space="preserve">Spark’s map, </w:t>
-      </w:r>
-      <w:proofErr w:type="spellStart"/>
-      <w:r>
-        <w:t>flatMap</w:t>
-      </w:r>
-      <w:proofErr w:type="spellEnd"/>
-      <w:r>
-        <w:t xml:space="preserve"> and filter transformations. </w:t>
+        <w:t xml:space="preserve">Spark’s map, flatMap and filter transformations. </w:t>
       </w:r>
       <w:r>
         <w:t>We u</w:t>
@@ -277,21 +184,11 @@
         <w:t xml:space="preserve">ion in HDFS, allowing to easily ingest </w:t>
       </w:r>
       <w:r>
-        <w:t xml:space="preserve">data into </w:t>
-      </w:r>
-      <w:proofErr w:type="spellStart"/>
-      <w:r>
-        <w:t>Dataframes</w:t>
-      </w:r>
-      <w:proofErr w:type="spellEnd"/>
-      <w:r>
-        <w:t xml:space="preserve"> and Datasets</w:t>
+        <w:t>data into Dataframes and Datasets</w:t>
       </w:r>
       <w:r>
         <w:t>.</w:t>
       </w:r>
-      <w:bookmarkStart w:id="0" w:name="_GoBack"/>
-      <w:bookmarkEnd w:id="0"/>
     </w:p>
     <w:p/>
     <w:p>
@@ -315,48 +212,19 @@
         <w:t>convert each branch</w:t>
       </w:r>
       <w:r>
-        <w:t xml:space="preserve"> representing a particle (e.g. Tau, Photon, </w:t>
-      </w:r>
-      <w:proofErr w:type="spellStart"/>
-      <w:r>
-        <w:t>etc</w:t>
-      </w:r>
-      <w:proofErr w:type="spellEnd"/>
-      <w:r>
-        <w:t>) in an event</w:t>
+        <w:t xml:space="preserve"> representing a particle (e.g. Tau, Photon, etc) in an event</w:t>
       </w:r>
       <w:r>
         <w:t xml:space="preserve"> to a group in HDF5, and each leaf </w:t>
       </w:r>
       <w:r>
-        <w:t xml:space="preserve">representing a property (e.g. </w:t>
-      </w:r>
-      <w:proofErr w:type="spellStart"/>
-      <w:r>
-        <w:t>pt</w:t>
-      </w:r>
-      <w:proofErr w:type="spellEnd"/>
-      <w:r>
-        <w:t xml:space="preserve">, eta, phi) </w:t>
-      </w:r>
-      <w:r>
-        <w:t>with in a branch to 1D dataset in HDF5. We stored the highly structured data into flat tables and column-oriented structure to allow distributed processing across groups as needed. We implemented a customized HDF5 reader in Spark/</w:t>
-      </w:r>
-      <w:proofErr w:type="spellStart"/>
-      <w:r>
-        <w:t>Scala</w:t>
-      </w:r>
-      <w:proofErr w:type="spellEnd"/>
-      <w:r>
-        <w:t xml:space="preserve"> to read in an HDF5 group with specified datasets into a Spark </w:t>
-      </w:r>
-      <w:proofErr w:type="spellStart"/>
-      <w:r>
-        <w:t>DataFrame</w:t>
-      </w:r>
-      <w:proofErr w:type="spellEnd"/>
-      <w:r>
-        <w:t xml:space="preserve">. </w:t>
+        <w:t xml:space="preserve">representing a property (e.g. pt, eta, phi) </w:t>
+      </w:r>
+      <w:r>
+        <w:t xml:space="preserve">with in a branch to 1D dataset in HDF5. We stored the highly structured data into flat tables and column-oriented structure to allow distributed processing across groups as needed. We implemented a customized HDF5 reader in Spark/Scala to read in an HDF5 group with specified datasets into a Spark </w:t>
+      </w:r>
+      <w:r>
+        <w:t xml:space="preserve">DataFrame. </w:t>
       </w:r>
       <w:r>
         <w:t xml:space="preserve">The data partition is decided based on the number of elements in each </w:t>
@@ -368,40 +236,16 @@
         <w:t>dataset per group across all the input files; we use HDF5 hyper slabs to read in chunks to allow maximal parallelism while reading</w:t>
       </w:r>
       <w:r>
-        <w:t xml:space="preserve"> the data into </w:t>
-      </w:r>
-      <w:proofErr w:type="spellStart"/>
-      <w:r>
-        <w:t>DataFrames</w:t>
-      </w:r>
-      <w:proofErr w:type="spellEnd"/>
-      <w:r>
-        <w:t xml:space="preserve">. </w:t>
-      </w:r>
-      <w:r>
-        <w:t xml:space="preserve">We implemented the skimming and slimming code in </w:t>
-      </w:r>
-      <w:proofErr w:type="spellStart"/>
-      <w:r>
-        <w:t>Scala</w:t>
-      </w:r>
-      <w:proofErr w:type="spellEnd"/>
-      <w:r>
-        <w:t xml:space="preserve"> for the converted HDF5 files; </w:t>
+        <w:t xml:space="preserve"> the data into DataFrames. </w:t>
+      </w:r>
+      <w:r>
+        <w:t xml:space="preserve">We implemented the skimming and slimming code in Scala for the converted HDF5 files; </w:t>
       </w:r>
       <w:r>
         <w:t xml:space="preserve">we </w:t>
       </w:r>
       <w:r>
-        <w:t xml:space="preserve">directly operate on the Spark </w:t>
-      </w:r>
-      <w:proofErr w:type="spellStart"/>
-      <w:r>
-        <w:t>DataFrames</w:t>
-      </w:r>
-      <w:proofErr w:type="spellEnd"/>
-      <w:r>
-        <w:t xml:space="preserve"> and use SQL queries. </w:t>
+        <w:t xml:space="preserve">directly operate on the Spark DataFrames and use SQL queries. </w:t>
       </w:r>
     </w:p>
     <w:p/>
@@ -416,16 +260,10 @@
         <w:t>We ran the following test</w:t>
       </w:r>
       <w:r>
-        <w:t xml:space="preserve"> on each platform: to keep the number of processing cores same across NERSC and Princeton big data cluster, in the </w:t>
-      </w:r>
-      <w:r>
-        <w:t>preliminary</w:t>
-      </w:r>
-      <w:r>
-        <w:t xml:space="preserve"> testing we only operated on 140 cores. </w:t>
-      </w:r>
-      <w:r>
-        <w:t xml:space="preserve">The analysis is multi-pass, and requires sum of event weights as input to the analysis code. </w:t>
+        <w:t xml:space="preserve"> on each platform:</w:t>
+      </w:r>
+      <w:r>
+        <w:t xml:space="preserve"> </w:t>
       </w:r>
       <w:r>
         <w:t>The input data we used was about ~170 GB ROOT and A</w:t>
@@ -463,10 +301,13 @@
     </w:p>
     <w:p>
       <w:r>
-        <w:t>On Edison, we used 7 nodes, 20 cores</w:t>
-      </w:r>
-      <w:r>
-        <w:t>, each node is 64GB and the executor memory is specified as 58GB</w:t>
+        <w:t>On E</w:t>
+      </w:r>
+      <w:r>
+        <w:t xml:space="preserve">dison, we used 7 nodes, 20 cores </w:t>
+      </w:r>
+      <w:r>
+        <w:t>and the executor memory is specified as 58GB</w:t>
       </w:r>
       <w:r>
         <w:t xml:space="preserve">. We ran </w:t>
@@ -508,21 +349,27 @@
         <w:t xml:space="preserve">cle and two for the event info. </w:t>
       </w:r>
       <w:r>
-        <w:t>It takes about 1-6</w:t>
-      </w:r>
-      <w:r>
-        <w:t xml:space="preserve"> minutes to write </w:t>
+        <w:t>It takes about couple of</w:t>
+      </w:r>
+      <w:r>
+        <w:t xml:space="preserve"> minutes </w:t>
+      </w:r>
+      <w:r>
+        <w:t xml:space="preserve">(&lt; 6) </w:t>
+      </w:r>
+      <w:r>
+        <w:t xml:space="preserve">to write </w:t>
       </w:r>
       <w:r>
         <w:t xml:space="preserve">all the </w:t>
       </w:r>
-      <w:proofErr w:type="spellStart"/>
-      <w:r>
-        <w:t>DataFrames</w:t>
-      </w:r>
-      <w:proofErr w:type="spellEnd"/>
-      <w:r>
-        <w:t xml:space="preserve"> after all the filtering (cuts) for this data sample. </w:t>
+      <w:r>
+        <w:t>DataFrames after applying cuts</w:t>
+      </w:r>
+      <w:bookmarkStart w:id="0" w:name="_GoBack"/>
+      <w:bookmarkEnd w:id="0"/>
+      <w:r>
+        <w:t xml:space="preserve">. </w:t>
       </w:r>
     </w:p>
     <w:p>
@@ -571,13 +418,8 @@
         <w:t>of this new technology</w:t>
       </w:r>
       <w:r>
-        <w:t xml:space="preserve"> especially using </w:t>
-      </w:r>
-      <w:proofErr w:type="spellStart"/>
-      <w:r>
-        <w:t>Scala</w:t>
-      </w:r>
-      <w:proofErr w:type="spellEnd"/>
+        <w:t xml:space="preserve"> especially using Scala</w:t>
+      </w:r>
       <w:r>
         <w:t xml:space="preserve"> ca</w:t>
       </w:r>
@@ -672,23 +514,7 @@
         <w:t xml:space="preserve"> is important to choose among </w:t>
       </w:r>
       <w:r>
-        <w:t xml:space="preserve">RDDs or </w:t>
-      </w:r>
-      <w:proofErr w:type="spellStart"/>
-      <w:r>
-        <w:t>DataFrame</w:t>
-      </w:r>
-      <w:proofErr w:type="spellEnd"/>
-      <w:r>
-        <w:t xml:space="preserve"> or </w:t>
-      </w:r>
-      <w:proofErr w:type="spellStart"/>
-      <w:r>
-        <w:t>DataSet</w:t>
-      </w:r>
-      <w:proofErr w:type="spellEnd"/>
-      <w:r>
-        <w:t xml:space="preserve"> APIs </w:t>
+        <w:t xml:space="preserve">RDDs or DataFrame or DataSet APIs </w:t>
       </w:r>
       <w:r>
         <w:t>for the</w:t>
@@ -709,15 +535,7 @@
         <w:t xml:space="preserve"> analysis task. Working w</w:t>
       </w:r>
       <w:r>
-        <w:t xml:space="preserve">ith several large </w:t>
-      </w:r>
-      <w:proofErr w:type="spellStart"/>
-      <w:r>
-        <w:t>DataFrames</w:t>
-      </w:r>
-      <w:proofErr w:type="spellEnd"/>
-      <w:r>
-        <w:t xml:space="preserve"> is </w:t>
+        <w:t xml:space="preserve">ith several large DataFrames is </w:t>
       </w:r>
       <w:r>
         <w:t xml:space="preserve">inconvenient, and involves operations such as join, which have performance penalties. </w:t>
@@ -753,15 +571,7 @@
         <w:t xml:space="preserve">and good scalability </w:t>
       </w:r>
       <w:r>
-        <w:t xml:space="preserve">makes </w:t>
-      </w:r>
-      <w:proofErr w:type="gramStart"/>
-      <w:r>
-        <w:t>Spark</w:t>
-      </w:r>
-      <w:proofErr w:type="gramEnd"/>
-      <w:r>
-        <w:t xml:space="preserve"> a viable candidate for our </w:t>
+        <w:t xml:space="preserve">makes Spark a viable candidate for our </w:t>
       </w:r>
       <w:r>
         <w:t>future work</w:t>

</xml_diff>

<commit_message>
revisions with Jim K
</commit_message>
<xml_diff>
--- a/poster/postersummary.docx
+++ b/poster/postersummary.docx
@@ -4,124 +4,110 @@
   <w:body>
     <w:p>
       <w:r>
-        <w:t xml:space="preserve">In this poster, we present our experience of evaluating Apache Spark for High Energy Physics (HEP) analyses. Our goal is to understand how well this technology </w:t>
-      </w:r>
-      <w:r>
-        <w:t xml:space="preserve">performs for HEP-like analyses in both HPC and Hadoop ecosystem. </w:t>
-      </w:r>
-      <w:r>
-        <w:t xml:space="preserve">We use an example from the </w:t>
-      </w:r>
-      <w:r>
-        <w:t>Compact Muon Solenoid (CMS)</w:t>
-      </w:r>
-      <w:r>
-        <w:t xml:space="preserve"> experiment at the Large Hadron Collider (LHC) in Geneva, Switzerland</w:t>
-      </w:r>
-      <w:r>
-        <w:t>,</w:t>
-      </w:r>
-      <w:r>
-        <w:t xml:space="preserve"> the highest energy particle collider in the world</w:t>
-      </w:r>
-      <w:r>
-        <w:t xml:space="preserve">. </w:t>
-      </w:r>
-      <w:r>
-        <w:t>The CMS detector consists of detector components that measure different properties of the particles produced in a collision, such as tracks left by charged particles and energy deposits from all particles that interact via photons and gluons. Our use case focuses on searching for new types of elementary particles explaining Dark Matter in the universe. In particula</w:t>
-      </w:r>
-      <w:r>
-        <w:t xml:space="preserve">r, this </w:t>
-      </w:r>
-      <w:r>
-        <w:t>search is looking for a signature in the events commonly referred to as "mono-X" where "X" can be a light quark or gluon, a vector boson, or a heavy quark such as a bottom or top quark. We focus our search on the “monoTop” signature, where the detectable particle is a single, unbalanced top quark.</w:t>
+        <w:t xml:space="preserve">In this poster, we present our experience of evaluating Apache Spark for High Energy Physics (HEP) analyses. Our goal is to understand how well this technology performs for HEP-like analyses in both HPC and Hadoop ecosystem. We use an example from the Compact </w:t>
+      </w:r>
+      <w:proofErr w:type="spellStart"/>
+      <w:r>
+        <w:t>Muon</w:t>
+      </w:r>
+      <w:proofErr w:type="spellEnd"/>
+      <w:r>
+        <w:t xml:space="preserve"> Solenoid (CMS) experiment at the Large Hadron Collider (LHC) in Geneva, Switzerland, the highest energy particle collider in the world. The CMS detector consists of detector components that measure different properties of the particles produced in a collision, such as tracks left by charged particles and energy deposits from all particles that interact via photons and gluons. Our use case focuses on searching for new types of elementary particles explaining Dark Matter in the universe. In particular, this search is looking for a signature in the events commonly referred to as "mono-X" where "X" can be a light quark or gluon, a vector boson, or a heavy quark such as a bottom or top quark. We focus our search on the “</w:t>
+      </w:r>
+      <w:proofErr w:type="spellStart"/>
+      <w:r>
+        <w:t>monoTop</w:t>
+      </w:r>
+      <w:proofErr w:type="spellEnd"/>
+      <w:r>
+        <w:t>” signature, where the detectable particle is a single, unbalanced top quark.</w:t>
       </w:r>
     </w:p>
     <w:p/>
     <w:p>
       <w:r>
-        <w:t>Two C++ frameworks are used for the traditional end</w:t>
-      </w:r>
-      <w:r>
-        <w:t xml:space="preserve"> user analysis: CMSSW, specially designed for analyzing CMS data, and ROOT framework provides statistical tools and a serialization format to persist </w:t>
-      </w:r>
-      <w:r>
-        <w:t>data</w:t>
-      </w:r>
-      <w:r>
-        <w:t>.</w:t>
-      </w:r>
-      <w:r>
-        <w:t xml:space="preserve"> </w:t>
-      </w:r>
-      <w:r>
-        <w:t xml:space="preserve">Although these C++ frameworks can be very efficient, </w:t>
-      </w:r>
-      <w:r>
-        <w:t>using them efficiently remains challenging for</w:t>
-      </w:r>
-      <w:r>
-        <w:t xml:space="preserve"> end-users</w:t>
-      </w:r>
-      <w:r>
-        <w:t xml:space="preserve">. </w:t>
+        <w:t xml:space="preserve">Two C++ frameworks are used for the traditional end user analysis: </w:t>
+      </w:r>
+      <w:proofErr w:type="gramStart"/>
+      <w:r>
+        <w:t>CMSSW,</w:t>
+      </w:r>
+      <w:proofErr w:type="gramEnd"/>
+      <w:r>
+        <w:t xml:space="preserve"> specially designed for analyzing CMS data, and ROOT framework provides statistical tools and a serialization format to persist data. Although these C++ frameworks can be very efficient, using them efficiently remains challenging for end-users. </w:t>
       </w:r>
     </w:p>
     <w:p/>
     <w:p>
       <w:r>
-        <w:t xml:space="preserve">Most data analysts or analysis groups start by translating the class structure of the </w:t>
-      </w:r>
-      <w:r>
-        <w:t xml:space="preserve">event </w:t>
-      </w:r>
-      <w:r>
-        <w:t>data into a "fl</w:t>
-      </w:r>
-      <w:r>
-        <w:t xml:space="preserve">at ntuple," in which events are </w:t>
-      </w:r>
-      <w:r>
-        <w:t>rows of a table with primitive numbers or arrays of numbers as columns</w:t>
-      </w:r>
-      <w:r>
-        <w:t xml:space="preserve"> representing different particles (photons, electrons, taus, etc) and their properties</w:t>
-      </w:r>
-      <w:r>
-        <w:t>. Often, the ntuples are still too big for interactive analysis</w:t>
-      </w:r>
-      <w:r>
-        <w:t xml:space="preserve"> (~ 2 TB)</w:t>
-      </w:r>
-      <w:r>
-        <w:t>. Most analysis groups therefore introduce additional steps in which the ntuples themselves are skimmed and slimmed</w:t>
-      </w:r>
-      <w:r>
-        <w:t xml:space="preserve"> (~GBs)</w:t>
-      </w:r>
-      <w:r>
-        <w:t>.</w:t>
-      </w:r>
-      <w:r>
-        <w:t xml:space="preserve"> </w:t>
-      </w:r>
-      <w:r>
-        <w:t>In the last step of the analysis, quantities from the final ntuple are aggregated and plotted as histograms. The time scale of the complete Dark Matter workflow, shown in Fig.~\ref{tadaaa}, can range from days to weeks, depending on how many reconstructed and simulated even</w:t>
-      </w:r>
-      <w:r>
-        <w:t xml:space="preserve">ts are needed for the analysis. </w:t>
+        <w:t xml:space="preserve">Most data analysts or analysis groups start by translating the class structure of the event data into a "flat </w:t>
+      </w:r>
+      <w:proofErr w:type="spellStart"/>
+      <w:r>
+        <w:t>ntuple</w:t>
+      </w:r>
+      <w:proofErr w:type="spellEnd"/>
+      <w:r>
+        <w:t xml:space="preserve">," in which events are rows of a table with primitive numbers or arrays of numbers as columns representing different particles (photons, electrons, </w:t>
+      </w:r>
+      <w:proofErr w:type="spellStart"/>
+      <w:r>
+        <w:t>taus</w:t>
+      </w:r>
+      <w:proofErr w:type="spellEnd"/>
+      <w:r>
+        <w:t xml:space="preserve">, </w:t>
+      </w:r>
+      <w:proofErr w:type="spellStart"/>
+      <w:r>
+        <w:t>etc</w:t>
+      </w:r>
+      <w:proofErr w:type="spellEnd"/>
+      <w:r>
+        <w:t xml:space="preserve">) and their properties. Often, the </w:t>
+      </w:r>
+      <w:proofErr w:type="spellStart"/>
+      <w:r>
+        <w:t>ntuples</w:t>
+      </w:r>
+      <w:proofErr w:type="spellEnd"/>
+      <w:r>
+        <w:t xml:space="preserve"> are still too big for interactive analysis (~ 2 TB). Most analysis groups therefore introduce additional steps in which the </w:t>
+      </w:r>
+      <w:proofErr w:type="spellStart"/>
+      <w:r>
+        <w:t>ntuples</w:t>
+      </w:r>
+      <w:proofErr w:type="spellEnd"/>
+      <w:r>
+        <w:t xml:space="preserve"> themselves are skimmed and slimmed (~GBs). In the last step of the analysis, quantities from the final </w:t>
+      </w:r>
+      <w:proofErr w:type="spellStart"/>
+      <w:r>
+        <w:t>ntuple</w:t>
+      </w:r>
+      <w:proofErr w:type="spellEnd"/>
+      <w:r>
+        <w:t xml:space="preserve"> are aggregated and plotted as histograms. The time scale of the complete Dark Matter workflow, shown in Fig.~\</w:t>
+      </w:r>
+      <w:proofErr w:type="gramStart"/>
+      <w:r>
+        <w:t>ref{</w:t>
+      </w:r>
+      <w:proofErr w:type="spellStart"/>
+      <w:proofErr w:type="gramEnd"/>
+      <w:r>
+        <w:t>tadaaa</w:t>
+      </w:r>
+      <w:proofErr w:type="spellEnd"/>
+      <w:r>
+        <w:t xml:space="preserve">}, can range from days to weeks, depending on how many reconstructed and simulated events are needed for the analysis. </w:t>
       </w:r>
     </w:p>
     <w:p/>
     <w:p>
       <w:r>
-        <w:t xml:space="preserve">We provide different implementations of this analysis workflow; one using Spark on the Hadoop ecosystem, and the other using Spark on high </w:t>
-      </w:r>
-      <w:r>
-        <w:t>performance computing platforms</w:t>
-      </w:r>
-      <w:r>
-        <w:t xml:space="preserve">. </w:t>
+        <w:t xml:space="preserve">We provide different implementations of this analysis workflow; one using Spark on the Hadoop ecosystem, and the other using Spark on high performance computing platforms. </w:t>
       </w:r>
     </w:p>
     <w:p/>
@@ -139,52 +125,70 @@
         <w:t>:</w:t>
       </w:r>
       <w:r>
+        <w:t xml:space="preserve"> We d</w:t>
+      </w:r>
+      <w:r>
+        <w:t>evelop</w:t>
+      </w:r>
+      <w:r>
+        <w:t>ed a library to convert the official experiment data files in ROOT</w:t>
+      </w:r>
+      <w:r>
+        <w:t xml:space="preserve"> to Apache Avro row-based format readable by Spa</w:t>
+      </w:r>
+      <w:r>
+        <w:t xml:space="preserve">rk. The </w:t>
+      </w:r>
+      <w:r>
+        <w:t>skimming and slimm</w:t>
+      </w:r>
+      <w:r>
+        <w:t xml:space="preserve">ing on the input data is implemented by using </w:t>
+      </w:r>
+      <w:r>
+        <w:t xml:space="preserve">Spark’s map, </w:t>
+      </w:r>
+      <w:proofErr w:type="spellStart"/>
+      <w:r>
+        <w:t>flatMap</w:t>
+      </w:r>
+      <w:proofErr w:type="spellEnd"/>
+      <w:r>
+        <w:t xml:space="preserve"> and filter transformations. </w:t>
+      </w:r>
+      <w:r>
+        <w:t>We u</w:t>
+      </w:r>
+      <w:r>
+        <w:t>se Apache Pa</w:t>
+      </w:r>
+      <w:r>
+        <w:t xml:space="preserve">rquet columnar format to store the </w:t>
+      </w:r>
+      <w:r>
+        <w:t>intermediate results between stages of the calculat</w:t>
+      </w:r>
+      <w:r>
+        <w:t xml:space="preserve">ion in HDFS, allowing to easily </w:t>
+      </w:r>
+      <w:proofErr w:type="gramStart"/>
+      <w:r>
+        <w:t>ingest</w:t>
+      </w:r>
+      <w:proofErr w:type="gramEnd"/>
+      <w:r>
         <w:t xml:space="preserve"> </w:t>
       </w:r>
       <w:r>
-        <w:t>We d</w:t>
-      </w:r>
-      <w:r>
-        <w:t>evelop</w:t>
-      </w:r>
-      <w:r>
-        <w:t>ed a library to convert the official experiment data files in ROOT</w:t>
-      </w:r>
-      <w:r>
-        <w:t xml:space="preserve"> to Apache Avro row-based format readable by Spa</w:t>
-      </w:r>
-      <w:r>
-        <w:t xml:space="preserve">rk. </w:t>
-      </w:r>
-      <w:r>
-        <w:t xml:space="preserve">The </w:t>
-      </w:r>
-      <w:r>
-        <w:t>skimming and slimm</w:t>
-      </w:r>
-      <w:r>
-        <w:t xml:space="preserve">ing on the input data is implemented by using </w:t>
-      </w:r>
-      <w:r>
-        <w:t xml:space="preserve">Spark’s map, flatMap and filter transformations. </w:t>
-      </w:r>
-      <w:r>
-        <w:t>We u</w:t>
-      </w:r>
-      <w:r>
-        <w:t>se Apache Pa</w:t>
-      </w:r>
-      <w:r>
-        <w:t xml:space="preserve">rquet columnar format to store the </w:t>
-      </w:r>
-      <w:r>
-        <w:t>intermediate results between stages of the calculat</w:t>
-      </w:r>
-      <w:r>
-        <w:t xml:space="preserve">ion in HDFS, allowing to easily ingest </w:t>
-      </w:r>
-      <w:r>
-        <w:t>data into Dataframes and Datasets</w:t>
+        <w:t xml:space="preserve">data into </w:t>
+      </w:r>
+      <w:proofErr w:type="spellStart"/>
+      <w:r>
+        <w:t>Dataframes</w:t>
+      </w:r>
+      <w:proofErr w:type="spellEnd"/>
+      <w:r>
+        <w:t xml:space="preserve"> and Datasets</w:t>
       </w:r>
       <w:r>
         <w:t>.</w:t>
@@ -199,53 +203,67 @@
         <w:t xml:space="preserve">Spark on HPC: </w:t>
       </w:r>
       <w:r>
-        <w:t>We wrote a converter in Python to convert the offic</w:t>
-      </w:r>
-      <w:r>
-        <w:t>ial experiment data files in ROO</w:t>
-      </w:r>
-      <w:r>
-        <w:t xml:space="preserve">T to the HDF5 format, the main reason is that HDF5 is well supported at many HPC platforms including NERSC, and will allow us to use other HPC programming interfaces (e.g. MPI) on the same set of files. Our approach was to </w:t>
+        <w:t xml:space="preserve">We wrote a converter in Python to convert the official experiment data files in ROOT to the HDF5 format, the main reason is that HDF5 is well supported at many HPC platforms including NERSC, and will allow us to use other HPC programming interfaces (e.g. MPI) on the same set of files. Our approach was to </w:t>
       </w:r>
       <w:r>
         <w:lastRenderedPageBreak/>
-        <w:t>convert each branch</w:t>
-      </w:r>
-      <w:r>
-        <w:t xml:space="preserve"> representing a particle (e.g. Tau, Photon, etc) in an event</w:t>
-      </w:r>
-      <w:r>
-        <w:t xml:space="preserve"> to a group in HDF5, and each leaf </w:t>
-      </w:r>
-      <w:r>
-        <w:t xml:space="preserve">representing a property (e.g. pt, eta, phi) </w:t>
-      </w:r>
-      <w:r>
-        <w:t xml:space="preserve">with in a branch to 1D dataset in HDF5. We stored the highly structured data into flat tables and column-oriented structure to allow distributed processing across groups as needed. We implemented a customized HDF5 reader in Spark/Scala to read in an HDF5 group with specified datasets into a Spark </w:t>
-      </w:r>
-      <w:r>
-        <w:t xml:space="preserve">DataFrame. </w:t>
-      </w:r>
-      <w:r>
-        <w:t xml:space="preserve">The data partition is decided based on the number of elements in each </w:t>
-      </w:r>
-      <w:r>
-        <w:t xml:space="preserve">HDF5 </w:t>
-      </w:r>
-      <w:r>
-        <w:t>dataset per group across all the input files; we use HDF5 hyper slabs to read in chunks to allow maximal parallelism while reading</w:t>
-      </w:r>
-      <w:r>
-        <w:t xml:space="preserve"> the data into DataFrames. </w:t>
-      </w:r>
-      <w:r>
-        <w:t xml:space="preserve">We implemented the skimming and slimming code in Scala for the converted HDF5 files; </w:t>
-      </w:r>
-      <w:r>
-        <w:t xml:space="preserve">we </w:t>
-      </w:r>
-      <w:r>
-        <w:t xml:space="preserve">directly operate on the Spark DataFrames and use SQL queries. </w:t>
+        <w:t xml:space="preserve">convert each branch representing a particle (e.g. Tau, Photon, </w:t>
+      </w:r>
+      <w:proofErr w:type="spellStart"/>
+      <w:r>
+        <w:t>etc</w:t>
+      </w:r>
+      <w:proofErr w:type="spellEnd"/>
+      <w:r>
+        <w:t xml:space="preserve">) in an event to a group in HDF5, and each leaf representing a property (e.g. </w:t>
+      </w:r>
+      <w:proofErr w:type="spellStart"/>
+      <w:r>
+        <w:t>pt</w:t>
+      </w:r>
+      <w:proofErr w:type="spellEnd"/>
+      <w:r>
+        <w:t>, eta, phi) with in a branch to 1D dataset in HDF5. We stored the highly structured data into flat tables and column-oriented structure to allow distributed processing across groups as needed. We implemented a customized HDF5 reader in Spark/</w:t>
+      </w:r>
+      <w:proofErr w:type="spellStart"/>
+      <w:r>
+        <w:t>Scala</w:t>
+      </w:r>
+      <w:proofErr w:type="spellEnd"/>
+      <w:r>
+        <w:t xml:space="preserve"> to read in an HDF5 group with specified datasets into a Spark </w:t>
+      </w:r>
+      <w:proofErr w:type="spellStart"/>
+      <w:r>
+        <w:t>DataFrame</w:t>
+      </w:r>
+      <w:proofErr w:type="spellEnd"/>
+      <w:r>
+        <w:t xml:space="preserve">. The data partition is decided based on the number of elements in each HDF5 dataset per group across all the input files; we use HDF5 hyper slabs to read in chunks to allow maximal parallelism while reading the data into </w:t>
+      </w:r>
+      <w:proofErr w:type="spellStart"/>
+      <w:r>
+        <w:t>DataFrames</w:t>
+      </w:r>
+      <w:proofErr w:type="spellEnd"/>
+      <w:r>
+        <w:t xml:space="preserve">. We implemented the skimming and slimming code in </w:t>
+      </w:r>
+      <w:proofErr w:type="spellStart"/>
+      <w:r>
+        <w:t>Scala</w:t>
+      </w:r>
+      <w:proofErr w:type="spellEnd"/>
+      <w:r>
+        <w:t xml:space="preserve"> for the converted HDF5 files; we directly operate on the Spark </w:t>
+      </w:r>
+      <w:proofErr w:type="spellStart"/>
+      <w:r>
+        <w:t>DataFrames</w:t>
+      </w:r>
+      <w:proofErr w:type="spellEnd"/>
+      <w:r>
+        <w:t xml:space="preserve"> and use SQL queries. </w:t>
       </w:r>
     </w:p>
     <w:p/>
@@ -257,327 +275,72 @@
         <w:adjustRightInd w:val="0"/>
       </w:pPr>
       <w:r>
-        <w:t>We ran the following test</w:t>
-      </w:r>
-      <w:r>
-        <w:t xml:space="preserve"> on each platform:</w:t>
-      </w:r>
-      <w:r>
-        <w:t xml:space="preserve"> </w:t>
-      </w:r>
-      <w:r>
-        <w:t>The input data we used was about ~170 GB ROOT and A</w:t>
-      </w:r>
-      <w:r>
-        <w:t xml:space="preserve">vro, </w:t>
-      </w:r>
-      <w:r>
-        <w:t>howev</w:t>
-      </w:r>
-      <w:r>
-        <w:t>er only 46</w:t>
-      </w:r>
-      <w:r>
-        <w:t xml:space="preserve"> GB in HDF5 beca</w:t>
-      </w:r>
-      <w:r>
-        <w:t>u</w:t>
-      </w:r>
-      <w:r>
-        <w:t>s</w:t>
-      </w:r>
-      <w:r>
-        <w:t>e</w:t>
-      </w:r>
-      <w:r>
-        <w:t xml:space="preserve"> </w:t>
-      </w:r>
-      <w:r>
-        <w:t>o</w:t>
-      </w:r>
-      <w:r>
-        <w:t xml:space="preserve">nly the branches needed in this analysis were converted and compressed in the HDF5 format. </w:t>
+        <w:t xml:space="preserve">We ran the following test on each platform: The input data was ~170 GB represented in ROOT and Avro. HDF5 used 46 GB because only the columns needed in this analysis were converted and compressed. On Edison, we used 7 nodes, 20 cores and executor memory of 58GB. We ran 10 iterations. After caching, it took about 2.0 seconds to calculate the sum of weights. The same test on Princeton big data cluster took 14 seconds. The sample data set we used has 3.7 million events; it took 1.7 seconds to count the number of events. On Edison, we generated 7 output files, one per particle and two for the event info. Writing all the </w:t>
+      </w:r>
+      <w:proofErr w:type="spellStart"/>
+      <w:r>
+        <w:t>DataFrames</w:t>
+      </w:r>
+      <w:proofErr w:type="spellEnd"/>
+      <w:r>
+        <w:t xml:space="preserve"> after applying cuts took couple of minutes (&lt; 6). </w:t>
       </w:r>
     </w:p>
     <w:p>
       <w:r>
-        <w:t>On E</w:t>
-      </w:r>
-      <w:r>
-        <w:t xml:space="preserve">dison, we used 7 nodes, 20 cores </w:t>
-      </w:r>
-      <w:r>
-        <w:t>and the executor memory is specified as 58GB</w:t>
-      </w:r>
-      <w:r>
-        <w:t xml:space="preserve">. We ran </w:t>
-      </w:r>
-      <w:r>
-        <w:t>10 iter</w:t>
-      </w:r>
-      <w:r>
-        <w:t>ations: a</w:t>
-      </w:r>
-      <w:r>
-        <w:t xml:space="preserve">fter caching and </w:t>
-      </w:r>
-      <w:r>
-        <w:t xml:space="preserve">the </w:t>
-      </w:r>
-      <w:r>
-        <w:t>first iteration, o</w:t>
-      </w:r>
-      <w:r>
-        <w:t>n average it is taking about 2.0</w:t>
-      </w:r>
-      <w:r>
-        <w:t xml:space="preserve"> sec</w:t>
-      </w:r>
-      <w:r>
-        <w:t xml:space="preserve">onds to calculate the sums. The same test on Princeton big data cluster takes about 14 seconds. The sample data set we used has 37937742 events, and it takes </w:t>
-      </w:r>
-      <w:r>
-        <w:t>about 1.7 seconds to count the number of events</w:t>
-      </w:r>
-      <w:r>
-        <w:t xml:space="preserve"> on E</w:t>
-      </w:r>
-      <w:r>
-        <w:t>dison. On Edison, we were generating 7 files, one per parti</w:t>
-      </w:r>
-      <w:r>
-        <w:t xml:space="preserve">cle and two for the event info. </w:t>
-      </w:r>
-      <w:r>
-        <w:t>It takes about couple of</w:t>
-      </w:r>
-      <w:r>
-        <w:t xml:space="preserve"> minutes </w:t>
-      </w:r>
-      <w:r>
-        <w:t xml:space="preserve">(&lt; 6) </w:t>
-      </w:r>
-      <w:r>
-        <w:t xml:space="preserve">to write </w:t>
-      </w:r>
-      <w:r>
-        <w:t xml:space="preserve">all the </w:t>
-      </w:r>
-      <w:r>
-        <w:t>DataFrames after applying cuts</w:t>
-      </w:r>
+        <w:t xml:space="preserve"> </w:t>
+      </w:r>
+    </w:p>
+    <w:p>
+      <w:r>
+        <w:t xml:space="preserve">Spark is relatively new and emerging technology, and its use, especially in the HEP community, is in exploratory stages. The learning curve involved with the use of this new technology, especially using </w:t>
+      </w:r>
+      <w:proofErr w:type="spellStart"/>
+      <w:r>
+        <w:t>Scala</w:t>
+      </w:r>
+      <w:proofErr w:type="spellEnd"/>
+      <w:r>
+        <w:t xml:space="preserve">, cannot be ignored. However, the availability of APIs in R and Python improves the user experience to get started with the system. Other advantages include automatic data and task distribution based on the number of partitions of data sets; users can also control the partitioning. We have seen good scaling behavior of Spark applications with increase in dataset size and the number of nodes with no extra work. It is important to choose among RDDs or </w:t>
+      </w:r>
+      <w:proofErr w:type="spellStart"/>
+      <w:r>
+        <w:t>DataFrame</w:t>
+      </w:r>
+      <w:proofErr w:type="spellEnd"/>
+      <w:r>
+        <w:t xml:space="preserve"> or </w:t>
+      </w:r>
+      <w:proofErr w:type="spellStart"/>
+      <w:r>
+        <w:t>DataSet</w:t>
+      </w:r>
+      <w:proofErr w:type="spellEnd"/>
+      <w:r>
+        <w:t xml:space="preserve"> APIs for the optimal and clear design of analysis task. Working with several large </w:t>
+      </w:r>
+      <w:proofErr w:type="spellStart"/>
+      <w:r>
+        <w:t>DataFrames</w:t>
+      </w:r>
+      <w:proofErr w:type="spellEnd"/>
+      <w:r>
+        <w:t xml:space="preserve"> is inconvenient, and involves operations such as join, which have performance penalties. As with any new technology, the inadequate documentation, unhelpful error messages, lack of expert consultations remain critical issues. However, the ease of use, reasonable performance and good scalability makes </w:t>
+      </w:r>
+      <w:proofErr w:type="gramStart"/>
+      <w:r>
+        <w:t>Spark</w:t>
+      </w:r>
+      <w:proofErr w:type="gramEnd"/>
+      <w:r>
+        <w:t xml:space="preserve"> a viable candidate for our future work. </w:t>
+      </w:r>
+    </w:p>
+    <w:p>
       <w:bookmarkStart w:id="0" w:name="_GoBack"/>
       <w:bookmarkEnd w:id="0"/>
       <w:r>
-        <w:t xml:space="preserve">. </w:t>
-      </w:r>
-    </w:p>
-    <w:p>
-      <w:r>
         <w:t xml:space="preserve"> </w:t>
-      </w:r>
-    </w:p>
-    <w:p>
-      <w:r>
-        <w:t xml:space="preserve">Spark is </w:t>
-      </w:r>
-      <w:r>
-        <w:t>relatively new and emerging technology</w:t>
-      </w:r>
-      <w:r>
-        <w:t xml:space="preserve">, and its use </w:t>
-      </w:r>
-      <w:r>
-        <w:t>e</w:t>
-      </w:r>
-      <w:r>
-        <w:t xml:space="preserve">specially in the HEP community is </w:t>
-      </w:r>
-      <w:r>
-        <w:t xml:space="preserve">in </w:t>
-      </w:r>
-      <w:r>
-        <w:t>exploratory</w:t>
-      </w:r>
-      <w:r>
-        <w:t xml:space="preserve"> stages</w:t>
-      </w:r>
-      <w:r>
-        <w:t xml:space="preserve">. The learning </w:t>
-      </w:r>
-      <w:r>
-        <w:t xml:space="preserve">curve involved </w:t>
-      </w:r>
-      <w:r>
-        <w:t>with the use</w:t>
-      </w:r>
-      <w:r>
-        <w:t xml:space="preserve"> </w:t>
-      </w:r>
-      <w:r>
-        <w:t>of this new technology</w:t>
-      </w:r>
-      <w:r>
-        <w:t xml:space="preserve"> especially using Scala</w:t>
-      </w:r>
-      <w:r>
-        <w:t xml:space="preserve"> ca</w:t>
-      </w:r>
-      <w:r>
-        <w:t>nnot be ignored. However</w:t>
-      </w:r>
-      <w:r>
-        <w:t>,</w:t>
-      </w:r>
-      <w:r>
-        <w:t xml:space="preserve"> the availability of </w:t>
-      </w:r>
-      <w:r>
-        <w:t xml:space="preserve">APIs </w:t>
-      </w:r>
-      <w:r>
-        <w:t xml:space="preserve">in </w:t>
-      </w:r>
-      <w:r>
-        <w:t>R and Python</w:t>
-      </w:r>
-      <w:r>
-        <w:t xml:space="preserve"> improves the user experience to get started with the system</w:t>
-      </w:r>
-      <w:r>
-        <w:t xml:space="preserve">. </w:t>
-      </w:r>
-      <w:r>
-        <w:t>Other advantages include</w:t>
-      </w:r>
-      <w:r>
-        <w:t xml:space="preserve"> </w:t>
-      </w:r>
-      <w:r>
-        <w:t>automatic d</w:t>
-      </w:r>
-      <w:r>
-        <w:t xml:space="preserve">ata and task distribution </w:t>
-      </w:r>
-      <w:r>
-        <w:t>based on the</w:t>
-      </w:r>
-      <w:r>
-        <w:t xml:space="preserve"> number </w:t>
-      </w:r>
-      <w:r>
-        <w:t xml:space="preserve">of </w:t>
-      </w:r>
-      <w:r>
-        <w:t>partitions of data sets</w:t>
-      </w:r>
-      <w:r>
-        <w:t xml:space="preserve">; </w:t>
-      </w:r>
-      <w:r>
-        <w:t xml:space="preserve">users can </w:t>
-      </w:r>
-      <w:r>
-        <w:t xml:space="preserve">also </w:t>
-      </w:r>
-      <w:r>
-        <w:t>control the partitioning</w:t>
-      </w:r>
-      <w:r>
-        <w:t>. W</w:t>
-      </w:r>
-      <w:r>
-        <w:t xml:space="preserve">e have seen </w:t>
-      </w:r>
-      <w:r>
-        <w:t xml:space="preserve">good scaling behavior of Spark applications with increase in dataset size and </w:t>
-      </w:r>
-      <w:r>
-        <w:t xml:space="preserve">the </w:t>
-      </w:r>
-      <w:r>
-        <w:t xml:space="preserve">number of nodes </w:t>
-      </w:r>
-      <w:r>
-        <w:t>with no</w:t>
-      </w:r>
-      <w:r>
-        <w:t xml:space="preserve"> extra work.</w:t>
-      </w:r>
-      <w:r>
-        <w:t xml:space="preserve"> </w:t>
-      </w:r>
-      <w:r>
-        <w:t>It</w:t>
-      </w:r>
-      <w:r>
-        <w:t xml:space="preserve"> is important to choose among </w:t>
-      </w:r>
-      <w:r>
-        <w:t xml:space="preserve">RDDs or DataFrame or DataSet APIs </w:t>
-      </w:r>
-      <w:r>
-        <w:t>for the</w:t>
-      </w:r>
-      <w:r>
-        <w:t xml:space="preserve"> optimal</w:t>
-      </w:r>
-      <w:r>
-        <w:t xml:space="preserve"> and clear</w:t>
-      </w:r>
-      <w:r>
-        <w:t xml:space="preserve"> design </w:t>
-      </w:r>
-      <w:r>
-        <w:t>of</w:t>
-      </w:r>
-      <w:r>
-        <w:t xml:space="preserve"> analysis task. Working w</w:t>
-      </w:r>
-      <w:r>
-        <w:t xml:space="preserve">ith several large DataFrames is </w:t>
-      </w:r>
-      <w:r>
-        <w:t xml:space="preserve">inconvenient, and involves operations such as join, which have performance penalties. </w:t>
-      </w:r>
-      <w:r>
-        <w:t xml:space="preserve">As with any new technology, the </w:t>
-      </w:r>
-      <w:r>
-        <w:t xml:space="preserve">inadequate documentation, unhelpful error messages, </w:t>
-      </w:r>
-      <w:r>
-        <w:t>lack of expert consultations remain critical issues</w:t>
-      </w:r>
-      <w:r>
-        <w:t xml:space="preserve">. </w:t>
-      </w:r>
-      <w:r>
-        <w:t>Howev</w:t>
-      </w:r>
-      <w:r>
-        <w:t>e</w:t>
-      </w:r>
-      <w:r>
-        <w:t>r, t</w:t>
-      </w:r>
-      <w:r>
-        <w:t xml:space="preserve">he ease of use, </w:t>
-      </w:r>
-      <w:r>
-        <w:t xml:space="preserve">reasonable performance </w:t>
-      </w:r>
-      <w:r>
-        <w:t xml:space="preserve">and good scalability </w:t>
-      </w:r>
-      <w:r>
-        <w:t xml:space="preserve">makes Spark a viable candidate for our </w:t>
-      </w:r>
-      <w:r>
-        <w:t>future work</w:t>
-      </w:r>
-      <w:r>
-        <w:t xml:space="preserve">. </w:t>
       </w:r>
     </w:p>
     <w:sectPr>
@@ -893,6 +656,7 @@
   <w:style w:type="paragraph" w:default="1" w:styleId="Normal">
     <w:name w:val="Normal"/>
     <w:qFormat/>
+    <w:rsid w:val="00CD2DD8"/>
   </w:style>
   <w:style w:type="character" w:default="1" w:styleId="DefaultParagraphFont">
     <w:name w:val="Default Paragraph Font"/>
@@ -1095,6 +859,7 @@
   <w:style w:type="paragraph" w:default="1" w:styleId="Normal">
     <w:name w:val="Normal"/>
     <w:qFormat/>
+    <w:rsid w:val="00CD2DD8"/>
   </w:style>
   <w:style w:type="character" w:default="1" w:styleId="DefaultParagraphFont">
     <w:name w:val="Default Paragraph Font"/>

</xml_diff>

<commit_message>
800 word summary and ready version of poster
</commit_message>
<xml_diff>
--- a/poster/postersummary.docx
+++ b/poster/postersummary.docx
@@ -4,7 +4,18 @@
   <w:body>
     <w:p>
       <w:r>
-        <w:t xml:space="preserve">In this poster, we present our experience of evaluating Apache Spark for High Energy Physics (HEP) analyses. Our goal is to understand how well this technology performs for HEP-like analyses in both HPC and Hadoop ecosystem. We use an example from the Compact </w:t>
+        <w:t xml:space="preserve">In this poster, we </w:t>
+      </w:r>
+      <w:r>
+        <w:t>evaluate</w:t>
+      </w:r>
+      <w:r>
+        <w:t xml:space="preserve"> Apache Spark for High Energy Physics (HEP) analyses. Our goal is to understand how well this technology performs for HEP-like analyses in both HPC and Hadoop ecosystem. We use an exa</w:t>
+      </w:r>
+      <w:bookmarkStart w:id="0" w:name="_GoBack"/>
+      <w:bookmarkEnd w:id="0"/>
+      <w:r>
+        <w:t xml:space="preserve">mple from the Compact </w:t>
       </w:r>
       <w:proofErr w:type="spellStart"/>
       <w:r>
@@ -12,7 +23,13 @@
       </w:r>
       <w:proofErr w:type="spellEnd"/>
       <w:r>
-        <w:t xml:space="preserve"> Solenoid (CMS) experiment at the Large Hadron Collider (LHC) in Geneva, Switzerland, the highest energy particle collider in the world. The CMS detector consists of detector components that measure different properties of the particles produced in a collision, such as tracks left by charged particles and energy deposits from all particles that interact via photons and gluons. Our use case focuses on searching for new types of elementary particles explaining Dark Matter in the universe. In particular, this search is looking for a signature in the events commonly referred to as "mono-X" where "X" can be a light quark or gluon, a vector boson, or a heavy quark such as a bottom or top quark. We focus our search on the “</w:t>
+        <w:t xml:space="preserve"> Solenoid (CMS) experiment at the Large Hadron Collider (LHC) in Geneva, Switzerland, the highest energy particle collider in the world. The CMS detector </w:t>
+      </w:r>
+      <w:r>
+        <w:t>measures</w:t>
+      </w:r>
+      <w:r>
+        <w:t xml:space="preserve"> different properties of the particles produced in a collision, such as tracks left by charged particles and energy deposits from all particles that interact via photons and gluons. Our use case focuses on searching for new types of elementary particles explaining Dark Matter in the universe. In particular, this search is looking for a signature in the events commonly referred to as "mono-X" where "X" can be a light quark or gluon, a vector boson, or a heavy quark such as a bottom or top quark. We focus our search on the “</w:t>
       </w:r>
       <w:proofErr w:type="spellStart"/>
       <w:r>
@@ -26,88 +43,150 @@
     <w:p/>
     <w:p>
       <w:r>
-        <w:t xml:space="preserve">Two C++ frameworks are used for the traditional end user analysis: </w:t>
-      </w:r>
-      <w:proofErr w:type="gramStart"/>
-      <w:r>
-        <w:t>CMSSW,</w:t>
-      </w:r>
-      <w:proofErr w:type="gramEnd"/>
-      <w:r>
-        <w:t xml:space="preserve"> specially designed for analyzing CMS data, and ROOT framework provides statistical tools and a serialization format to persist data. Although these C++ frameworks can be very efficient, using them efficiently remains challenging for end-users. </w:t>
+        <w:t>The structured</w:t>
+      </w:r>
+      <w:r>
+        <w:t xml:space="preserve"> event data</w:t>
+      </w:r>
+      <w:r>
+        <w:t xml:space="preserve"> is translated into a "flat n</w:t>
+      </w:r>
+      <w:r>
+        <w:t>-</w:t>
+      </w:r>
+      <w:r>
+        <w:t>tuple</w:t>
+      </w:r>
+      <w:r>
+        <w:t>"</w:t>
+      </w:r>
+      <w:r>
+        <w:t>;</w:t>
+      </w:r>
+      <w:r>
+        <w:t xml:space="preserve"> </w:t>
+      </w:r>
+      <w:r>
+        <w:t>each row</w:t>
+      </w:r>
+      <w:r>
+        <w:t xml:space="preserve"> of a table </w:t>
+      </w:r>
+      <w:r>
+        <w:t xml:space="preserve">represents an event, </w:t>
+      </w:r>
+      <w:r>
+        <w:t xml:space="preserve">different particles </w:t>
+      </w:r>
+      <w:r>
+        <w:t xml:space="preserve">in an event (photons, electrons, </w:t>
+      </w:r>
+      <w:proofErr w:type="spellStart"/>
+      <w:r>
+        <w:t>taus</w:t>
+      </w:r>
+      <w:proofErr w:type="spellEnd"/>
+      <w:r>
+        <w:t>) and their properties</w:t>
+      </w:r>
+      <w:r>
+        <w:t xml:space="preserve"> (</w:t>
+      </w:r>
+      <w:proofErr w:type="spellStart"/>
+      <w:r>
+        <w:t>pt</w:t>
+      </w:r>
+      <w:proofErr w:type="spellEnd"/>
+      <w:r>
+        <w:t>, eta, phi)</w:t>
+      </w:r>
+      <w:r>
+        <w:t xml:space="preserve">. Often, the </w:t>
+      </w:r>
+      <w:proofErr w:type="spellStart"/>
+      <w:r>
+        <w:t>ntuples</w:t>
+      </w:r>
+      <w:proofErr w:type="spellEnd"/>
+      <w:r>
+        <w:t xml:space="preserve"> are still too big for interactive analysis (~ 2 TB). </w:t>
+      </w:r>
+      <w:r>
+        <w:t>Therefore,</w:t>
+      </w:r>
+      <w:r>
+        <w:t xml:space="preserve"> </w:t>
+      </w:r>
+      <w:r>
+        <w:t xml:space="preserve">the contents and </w:t>
+      </w:r>
+      <w:r>
+        <w:t>the number of events are reduced</w:t>
+      </w:r>
+      <w:r>
+        <w:t xml:space="preserve"> (~GBs). </w:t>
+      </w:r>
+      <w:r>
+        <w:t>Eventually</w:t>
+      </w:r>
+      <w:r>
+        <w:t xml:space="preserve">, quantities from the final </w:t>
+      </w:r>
+      <w:proofErr w:type="spellStart"/>
+      <w:r>
+        <w:t>ntuple</w:t>
+      </w:r>
+      <w:proofErr w:type="spellEnd"/>
+      <w:r>
+        <w:t xml:space="preserve"> are aggregated and plotted as histograms. The time scale of the complete Dark Matter workflow</w:t>
+      </w:r>
+      <w:r>
+        <w:t xml:space="preserve"> can</w:t>
+      </w:r>
+      <w:r>
+        <w:t xml:space="preserve"> range from days to weeks, depending on </w:t>
+      </w:r>
+      <w:r>
+        <w:t>the number of</w:t>
+      </w:r>
+      <w:r>
+        <w:t xml:space="preserve"> events </w:t>
+      </w:r>
+      <w:r>
+        <w:t xml:space="preserve">needed for </w:t>
+      </w:r>
+      <w:r>
+        <w:t xml:space="preserve">analysis. </w:t>
       </w:r>
     </w:p>
     <w:p/>
     <w:p>
       <w:r>
-        <w:t xml:space="preserve">Most data analysts or analysis groups start by translating the class structure of the event data into a "flat </w:t>
-      </w:r>
-      <w:proofErr w:type="spellStart"/>
-      <w:r>
-        <w:t>ntuple</w:t>
-      </w:r>
-      <w:proofErr w:type="spellEnd"/>
-      <w:r>
-        <w:t xml:space="preserve">," in which events are rows of a table with primitive numbers or arrays of numbers as columns representing different particles (photons, electrons, </w:t>
-      </w:r>
-      <w:proofErr w:type="spellStart"/>
-      <w:r>
-        <w:t>taus</w:t>
-      </w:r>
-      <w:proofErr w:type="spellEnd"/>
-      <w:r>
-        <w:t xml:space="preserve">, </w:t>
-      </w:r>
-      <w:proofErr w:type="spellStart"/>
-      <w:r>
-        <w:t>etc</w:t>
-      </w:r>
-      <w:proofErr w:type="spellEnd"/>
-      <w:r>
-        <w:t xml:space="preserve">) and their properties. Often, the </w:t>
-      </w:r>
-      <w:proofErr w:type="spellStart"/>
-      <w:r>
-        <w:t>ntuples</w:t>
-      </w:r>
-      <w:proofErr w:type="spellEnd"/>
-      <w:r>
-        <w:t xml:space="preserve"> are still too big for interactive analysis (~ 2 TB). Most analysis groups therefore introduce additional steps in which the </w:t>
-      </w:r>
-      <w:proofErr w:type="spellStart"/>
-      <w:r>
-        <w:t>ntuples</w:t>
-      </w:r>
-      <w:proofErr w:type="spellEnd"/>
-      <w:r>
-        <w:t xml:space="preserve"> themselves are skimmed and slimmed (~GBs). In the last step of the analysis, quantities from the final </w:t>
-      </w:r>
-      <w:proofErr w:type="spellStart"/>
-      <w:r>
-        <w:t>ntuple</w:t>
-      </w:r>
-      <w:proofErr w:type="spellEnd"/>
-      <w:r>
-        <w:t xml:space="preserve"> are aggregated and plotted as histograms. The time scale of the complete Dark Matter workflow, shown in Fig.~\</w:t>
-      </w:r>
-      <w:proofErr w:type="gramStart"/>
-      <w:r>
-        <w:t>ref{</w:t>
-      </w:r>
-      <w:proofErr w:type="spellStart"/>
-      <w:proofErr w:type="gramEnd"/>
-      <w:r>
-        <w:t>tadaaa</w:t>
-      </w:r>
-      <w:proofErr w:type="spellEnd"/>
-      <w:r>
-        <w:t xml:space="preserve">}, can range from days to weeks, depending on how many reconstructed and simulated events are needed for the analysis. </w:t>
-      </w:r>
-    </w:p>
-    <w:p/>
-    <w:p>
-      <w:r>
-        <w:t xml:space="preserve">We provide different implementations of this analysis workflow; one using Spark on the Hadoop ecosystem, and the other using Spark on high performance computing platforms. </w:t>
+        <w:t>The traditional user analysis workflow for CMS da</w:t>
+      </w:r>
+      <w:r>
+        <w:t>ta uses two C++ frameworks</w:t>
+      </w:r>
+      <w:r>
+        <w:t>: CMSSW, specially designed for analyzing CMS data, and ROOT, which is a general, experiment-independent C++ toolkit. The ROOT framework provides statistical tools and a serialization format to persist reconstructed and transformed objects in files.</w:t>
+      </w:r>
+      <w:r>
+        <w:t xml:space="preserve"> </w:t>
+      </w:r>
+      <w:r>
+        <w:t xml:space="preserve">We provide </w:t>
+      </w:r>
+      <w:r>
+        <w:t>two</w:t>
+      </w:r>
+      <w:r>
+        <w:t xml:space="preserve"> implementations of this analysis workflow</w:t>
+      </w:r>
+      <w:r>
+        <w:t xml:space="preserve"> using Spark</w:t>
+      </w:r>
+      <w:r>
+        <w:t xml:space="preserve">. </w:t>
       </w:r>
     </w:p>
     <w:p/>
@@ -203,27 +282,111 @@
         <w:t xml:space="preserve">Spark on HPC: </w:t>
       </w:r>
       <w:r>
-        <w:t xml:space="preserve">We wrote a converter in Python to convert the official experiment data files in ROOT to the HDF5 format, the main reason is that HDF5 is well supported at many HPC platforms including NERSC, and will allow us to use other HPC programming interfaces (e.g. MPI) on the same set of files. Our approach was to </w:t>
+        <w:t>We wrote a converter in Python to convert the official experiment data f</w:t>
+      </w:r>
+      <w:r>
+        <w:t>iles in ROOT to the HDF5 format.</w:t>
+      </w:r>
+      <w:r>
+        <w:t xml:space="preserve"> HDF5 is well supported at HPC platforms including NERSC, and will allow us to use other HPC </w:t>
+      </w:r>
+      <w:r>
+        <w:t>programming interfaces (</w:t>
+      </w:r>
+      <w:r>
+        <w:t>MPI)</w:t>
+      </w:r>
+      <w:r>
+        <w:t>. Our approach i</w:t>
+      </w:r>
+      <w:r>
+        <w:t xml:space="preserve">s to convert each </w:t>
+      </w:r>
+      <w:r>
+        <w:t xml:space="preserve">ROOT </w:t>
+      </w:r>
+      <w:proofErr w:type="spellStart"/>
+      <w:r>
+        <w:t>TB</w:t>
+      </w:r>
+      <w:r>
+        <w:t>ranc</w:t>
+      </w:r>
+      <w:r>
+        <w:t>h</w:t>
+      </w:r>
+      <w:proofErr w:type="spellEnd"/>
+      <w:r>
+        <w:t xml:space="preserve"> representing a particle</w:t>
+      </w:r>
+      <w:r>
+        <w:t xml:space="preserve"> </w:t>
+      </w:r>
+      <w:r>
+        <w:t>in an event to a group in HDF5, and each lea</w:t>
+      </w:r>
+      <w:r>
+        <w:t xml:space="preserve">f representing a property </w:t>
+      </w:r>
+      <w:r>
+        <w:t>with in a branch to 1D dataset in HDF5. We stored the highly structured data into flat tables and column-oriented structure to allow distributed processing across groups as needed. We implemented a customized HDF5 reader in Spark/</w:t>
+      </w:r>
+      <w:proofErr w:type="spellStart"/>
+      <w:r>
+        <w:t>Scala</w:t>
+      </w:r>
+      <w:proofErr w:type="spellEnd"/>
+      <w:r>
+        <w:t xml:space="preserve"> to read in an HDF5 group with specified datasets into a Spark </w:t>
+      </w:r>
+      <w:proofErr w:type="spellStart"/>
+      <w:r>
+        <w:t>DataFrame</w:t>
+      </w:r>
+      <w:proofErr w:type="spellEnd"/>
+      <w:r>
+        <w:t xml:space="preserve">. The data partition is </w:t>
+      </w:r>
+      <w:r>
+        <w:t>based on the number of elements in each HDF5 dataset per group across a</w:t>
+      </w:r>
+      <w:r>
+        <w:t>ll the input files.</w:t>
+      </w:r>
+      <w:r>
+        <w:t xml:space="preserve"> </w:t>
+      </w:r>
+      <w:proofErr w:type="gramStart"/>
+      <w:r>
+        <w:t>we</w:t>
+      </w:r>
+      <w:proofErr w:type="gramEnd"/>
+      <w:r>
+        <w:t xml:space="preserve"> use HDF5 hyper slabs to read in chunks to allow maxima</w:t>
+      </w:r>
+      <w:r>
+        <w:t xml:space="preserve">l parallelism while reading </w:t>
+      </w:r>
+      <w:r>
+        <w:t xml:space="preserve">data </w:t>
       </w:r>
       <w:r>
         <w:lastRenderedPageBreak/>
-        <w:t xml:space="preserve">convert each branch representing a particle (e.g. Tau, Photon, </w:t>
-      </w:r>
-      <w:proofErr w:type="spellStart"/>
-      <w:r>
-        <w:t>etc</w:t>
-      </w:r>
-      <w:proofErr w:type="spellEnd"/>
-      <w:r>
-        <w:t xml:space="preserve">) in an event to a group in HDF5, and each leaf representing a property (e.g. </w:t>
-      </w:r>
-      <w:proofErr w:type="spellStart"/>
-      <w:r>
-        <w:t>pt</w:t>
-      </w:r>
-      <w:proofErr w:type="spellEnd"/>
-      <w:r>
-        <w:t>, eta, phi) with in a branch to 1D dataset in HDF5. We stored the highly structured data into flat tables and column-oriented structure to allow distributed processing across groups as needed. We implemented a customized HDF5 reader in Spark/</w:t>
+        <w:t xml:space="preserve">into </w:t>
+      </w:r>
+      <w:proofErr w:type="spellStart"/>
+      <w:r>
+        <w:t>D</w:t>
+      </w:r>
+      <w:r>
+        <w:t>ataFrames</w:t>
+      </w:r>
+      <w:proofErr w:type="spellEnd"/>
+      <w:r>
+        <w:t xml:space="preserve">. We implemented </w:t>
+      </w:r>
+      <w:r>
+        <w:t xml:space="preserve">skimming and slimming code in </w:t>
       </w:r>
       <w:proofErr w:type="spellStart"/>
       <w:r>
@@ -231,15 +394,7 @@
       </w:r>
       <w:proofErr w:type="spellEnd"/>
       <w:r>
-        <w:t xml:space="preserve"> to read in an HDF5 group with specified datasets into a Spark </w:t>
-      </w:r>
-      <w:proofErr w:type="spellStart"/>
-      <w:r>
-        <w:t>DataFrame</w:t>
-      </w:r>
-      <w:proofErr w:type="spellEnd"/>
-      <w:r>
-        <w:t xml:space="preserve">. The data partition is decided based on the number of elements in each HDF5 dataset per group across all the input files; we use HDF5 hyper slabs to read in chunks to allow maximal parallelism while reading the data into </w:t>
+        <w:t xml:space="preserve"> using filters, UDF and SQL queries on Spark </w:t>
       </w:r>
       <w:proofErr w:type="spellStart"/>
       <w:r>
@@ -247,23 +402,7 @@
       </w:r>
       <w:proofErr w:type="spellEnd"/>
       <w:r>
-        <w:t xml:space="preserve">. We implemented the skimming and slimming code in </w:t>
-      </w:r>
-      <w:proofErr w:type="spellStart"/>
-      <w:r>
-        <w:t>Scala</w:t>
-      </w:r>
-      <w:proofErr w:type="spellEnd"/>
-      <w:r>
-        <w:t xml:space="preserve"> for the converted HDF5 files; we directly operate on the Spark </w:t>
-      </w:r>
-      <w:proofErr w:type="spellStart"/>
-      <w:r>
-        <w:t>DataFrames</w:t>
-      </w:r>
-      <w:proofErr w:type="spellEnd"/>
-      <w:r>
-        <w:t xml:space="preserve"> and use SQL queries. </w:t>
+        <w:t xml:space="preserve">. </w:t>
       </w:r>
     </w:p>
     <w:p/>
@@ -275,7 +414,13 @@
         <w:adjustRightInd w:val="0"/>
       </w:pPr>
       <w:r>
-        <w:t xml:space="preserve">We ran the following test on each platform: The input data was ~170 GB represented in ROOT and Avro. HDF5 used 46 GB because only the columns needed in this analysis were converted and compressed. On Edison, we used 7 nodes, 20 cores and executor memory of 58GB. We ran 10 iterations. After caching, it took about 2.0 seconds to calculate the sum of weights. The same test on Princeton big data cluster took 14 seconds. The sample data set we used has 3.7 million events; it took 1.7 seconds to count the number of events. On Edison, we generated 7 output files, one per particle and two for the event info. Writing all the </w:t>
+        <w:t>We ran the following test on each platform: The input data was ~170 GB represented in ROOT and Avro. HDF5 used 46 GB because only the columns needed in this analysis were converted and compressed. On Edison, we used 7 nodes, 20 cor</w:t>
+      </w:r>
+      <w:r>
+        <w:t xml:space="preserve">es and executor memory of 58GB. </w:t>
+      </w:r>
+      <w:r>
+        <w:t xml:space="preserve">After caching, it took about 2.0 seconds to calculate the sum of weights. The same test on Princeton big data cluster took 14 seconds. The sample data set we used has 3.7 million events; it took 1.7 seconds to count the number of events. On Edison, we generated 7 output files, one per particle and two for the event info. Writing all the </w:t>
       </w:r>
       <w:proofErr w:type="spellStart"/>
       <w:r>
@@ -293,7 +438,13 @@
     </w:p>
     <w:p>
       <w:r>
-        <w:t xml:space="preserve">Spark is relatively new and emerging technology, and its use, especially in the HEP community, is in exploratory stages. The learning curve involved with the use of this new technology, especially using </w:t>
+        <w:t xml:space="preserve">Spark is relatively new and emerging technology, and its use, especially in the HEP community, is in exploratory stages. The </w:t>
+      </w:r>
+      <w:r>
+        <w:t>learning curve involved with its use</w:t>
+      </w:r>
+      <w:r>
+        <w:t xml:space="preserve">, especially using </w:t>
       </w:r>
       <w:proofErr w:type="spellStart"/>
       <w:r>
@@ -301,31 +452,74 @@
       </w:r>
       <w:proofErr w:type="spellEnd"/>
       <w:r>
-        <w:t xml:space="preserve">, cannot be ignored. However, the availability of APIs in R and Python improves the user experience to get started with the system. Other advantages include automatic data and task distribution based on the number of partitions of data sets; users can also control the partitioning. We have seen good scaling behavior of Spark applications with increase in dataset size and the number of nodes with no extra work. It is important to choose among RDDs or </w:t>
-      </w:r>
-      <w:proofErr w:type="spellStart"/>
-      <w:r>
-        <w:t>DataFrame</w:t>
-      </w:r>
-      <w:proofErr w:type="spellEnd"/>
-      <w:r>
-        <w:t xml:space="preserve"> or </w:t>
-      </w:r>
-      <w:proofErr w:type="spellStart"/>
-      <w:r>
-        <w:t>DataSet</w:t>
-      </w:r>
-      <w:proofErr w:type="spellEnd"/>
-      <w:r>
-        <w:t xml:space="preserve"> APIs for the optimal and clear design of analysis task. Working with several large </w:t>
-      </w:r>
-      <w:proofErr w:type="spellStart"/>
-      <w:r>
-        <w:t>DataFrames</w:t>
-      </w:r>
-      <w:proofErr w:type="spellEnd"/>
-      <w:r>
-        <w:t xml:space="preserve"> is inconvenient, and involves operations such as join, which have performance penalties. As with any new technology, the inadequate documentation, unhelpful error messages, lack of expert consultations remain critical issues. However, the ease of use, reasonable performance and good scalability makes </w:t>
+        <w:t>, cannot be ignored. However, the availability of AP</w:t>
+      </w:r>
+      <w:r>
+        <w:t xml:space="preserve">Is in R and Python improves </w:t>
+      </w:r>
+      <w:r>
+        <w:t>beginner</w:t>
+      </w:r>
+      <w:r>
+        <w:t>’s</w:t>
+      </w:r>
+      <w:r>
+        <w:t xml:space="preserve"> </w:t>
+      </w:r>
+      <w:r>
+        <w:t>experience</w:t>
+      </w:r>
+      <w:r>
+        <w:t xml:space="preserve">. </w:t>
+      </w:r>
+      <w:r>
+        <w:t>Other advantages include task distribution</w:t>
+      </w:r>
+      <w:r>
+        <w:t xml:space="preserve"> and user controlled data partitioning</w:t>
+      </w:r>
+      <w:r>
+        <w:t xml:space="preserve">. We have seen good scaling behavior of Spark applications with increase in dataset size and the number of nodes with no extra work. </w:t>
+      </w:r>
+      <w:r>
+        <w:t xml:space="preserve">Encoding skimming workflow using </w:t>
+      </w:r>
+      <w:proofErr w:type="spellStart"/>
+      <w:r>
+        <w:t>Scala</w:t>
+      </w:r>
+      <w:proofErr w:type="spellEnd"/>
+      <w:r>
+        <w:t xml:space="preserve"> best practices is challenging along with </w:t>
+      </w:r>
+      <w:r>
+        <w:t xml:space="preserve">the </w:t>
+      </w:r>
+      <w:r>
+        <w:t>optimal use</w:t>
+      </w:r>
+      <w:r>
+        <w:t xml:space="preserve"> of </w:t>
+      </w:r>
+      <w:proofErr w:type="spellStart"/>
+      <w:r>
+        <w:t>Da</w:t>
+      </w:r>
+      <w:r>
+        <w:t>taFrame</w:t>
+      </w:r>
+      <w:proofErr w:type="spellEnd"/>
+      <w:r>
+        <w:t xml:space="preserve"> features. The documentation and </w:t>
+      </w:r>
+      <w:r>
+        <w:t>error</w:t>
+      </w:r>
+      <w:r>
+        <w:t xml:space="preserve"> reporting should be improved</w:t>
+      </w:r>
+      <w:r>
+        <w:t xml:space="preserve">. However, the ease of use, reasonable performance and good scalability makes </w:t>
       </w:r>
       <w:proofErr w:type="gramStart"/>
       <w:r>
@@ -337,8 +531,6 @@
       </w:r>
     </w:p>
     <w:p>
-      <w:bookmarkStart w:id="0" w:name="_GoBack"/>
-      <w:bookmarkEnd w:id="0"/>
       <w:r>
         <w:t xml:space="preserve"> </w:t>
       </w:r>
@@ -356,6 +548,146 @@
 <file path=word/numbering.xml><?xml version="1.0" encoding="utf-8"?>
 <w:numbering xmlns:wpc="http://schemas.microsoft.com/office/word/2010/wordprocessingCanvas" xmlns:mo="http://schemas.microsoft.com/office/mac/office/2008/main" xmlns:mc="http://schemas.openxmlformats.org/markup-compatibility/2006" xmlns:mv="urn:schemas-microsoft-com:mac:vml" xmlns:o="urn:schemas-microsoft-com:office:office" xmlns:r="http://schemas.openxmlformats.org/officeDocument/2006/relationships" xmlns:m="http://schemas.openxmlformats.org/officeDocument/2006/math" xmlns:v="urn:schemas-microsoft-com:vml" xmlns:wp14="http://schemas.microsoft.com/office/word/2010/wordprocessingDrawing" xmlns:wp="http://schemas.openxmlformats.org/drawingml/2006/wordprocessingDrawing" xmlns:w10="urn:schemas-microsoft-com:office:word" xmlns:w="http://schemas.openxmlformats.org/wordprocessingml/2006/main" xmlns:w14="http://schemas.microsoft.com/office/word/2010/wordml" xmlns:wpg="http://schemas.microsoft.com/office/word/2010/wordprocessingGroup" xmlns:wpi="http://schemas.microsoft.com/office/word/2010/wordprocessingInk" xmlns:wne="http://schemas.microsoft.com/office/word/2006/wordml" xmlns:wps="http://schemas.microsoft.com/office/word/2010/wordprocessingShape" mc:Ignorable="w14 wp14">
   <w:abstractNum w:abstractNumId="0">
+    <w:nsid w:val="019D196E"/>
+    <w:multiLevelType w:val="hybridMultilevel"/>
+    <w:tmpl w:val="8DA452CA"/>
+    <w:lvl w:ilvl="0" w:tplc="7D1629E6">
+      <w:start w:val="1"/>
+      <w:numFmt w:val="bullet"/>
+      <w:lvlText w:val=""/>
+      <w:lvlJc w:val="left"/>
+      <w:pPr>
+        <w:tabs>
+          <w:tab w:val="num" w:pos="720"/>
+        </w:tabs>
+        <w:ind w:left="720" w:hanging="360"/>
+      </w:pPr>
+      <w:rPr>
+        <w:rFonts w:ascii="Wingdings" w:hAnsi="Wingdings" w:hint="default"/>
+      </w:rPr>
+    </w:lvl>
+    <w:lvl w:ilvl="1" w:tplc="D8F2657E" w:tentative="1">
+      <w:start w:val="1"/>
+      <w:numFmt w:val="bullet"/>
+      <w:lvlText w:val=""/>
+      <w:lvlJc w:val="left"/>
+      <w:pPr>
+        <w:tabs>
+          <w:tab w:val="num" w:pos="1440"/>
+        </w:tabs>
+        <w:ind w:left="1440" w:hanging="360"/>
+      </w:pPr>
+      <w:rPr>
+        <w:rFonts w:ascii="Wingdings" w:hAnsi="Wingdings" w:hint="default"/>
+      </w:rPr>
+    </w:lvl>
+    <w:lvl w:ilvl="2" w:tplc="F7B0A734" w:tentative="1">
+      <w:start w:val="1"/>
+      <w:numFmt w:val="bullet"/>
+      <w:lvlText w:val=""/>
+      <w:lvlJc w:val="left"/>
+      <w:pPr>
+        <w:tabs>
+          <w:tab w:val="num" w:pos="2160"/>
+        </w:tabs>
+        <w:ind w:left="2160" w:hanging="360"/>
+      </w:pPr>
+      <w:rPr>
+        <w:rFonts w:ascii="Wingdings" w:hAnsi="Wingdings" w:hint="default"/>
+      </w:rPr>
+    </w:lvl>
+    <w:lvl w:ilvl="3" w:tplc="1FE03AC0" w:tentative="1">
+      <w:start w:val="1"/>
+      <w:numFmt w:val="bullet"/>
+      <w:lvlText w:val=""/>
+      <w:lvlJc w:val="left"/>
+      <w:pPr>
+        <w:tabs>
+          <w:tab w:val="num" w:pos="2880"/>
+        </w:tabs>
+        <w:ind w:left="2880" w:hanging="360"/>
+      </w:pPr>
+      <w:rPr>
+        <w:rFonts w:ascii="Wingdings" w:hAnsi="Wingdings" w:hint="default"/>
+      </w:rPr>
+    </w:lvl>
+    <w:lvl w:ilvl="4" w:tplc="27D09E36" w:tentative="1">
+      <w:start w:val="1"/>
+      <w:numFmt w:val="bullet"/>
+      <w:lvlText w:val=""/>
+      <w:lvlJc w:val="left"/>
+      <w:pPr>
+        <w:tabs>
+          <w:tab w:val="num" w:pos="3600"/>
+        </w:tabs>
+        <w:ind w:left="3600" w:hanging="360"/>
+      </w:pPr>
+      <w:rPr>
+        <w:rFonts w:ascii="Wingdings" w:hAnsi="Wingdings" w:hint="default"/>
+      </w:rPr>
+    </w:lvl>
+    <w:lvl w:ilvl="5" w:tplc="FF54CBC8" w:tentative="1">
+      <w:start w:val="1"/>
+      <w:numFmt w:val="bullet"/>
+      <w:lvlText w:val=""/>
+      <w:lvlJc w:val="left"/>
+      <w:pPr>
+        <w:tabs>
+          <w:tab w:val="num" w:pos="4320"/>
+        </w:tabs>
+        <w:ind w:left="4320" w:hanging="360"/>
+      </w:pPr>
+      <w:rPr>
+        <w:rFonts w:ascii="Wingdings" w:hAnsi="Wingdings" w:hint="default"/>
+      </w:rPr>
+    </w:lvl>
+    <w:lvl w:ilvl="6" w:tplc="55D8DB9C" w:tentative="1">
+      <w:start w:val="1"/>
+      <w:numFmt w:val="bullet"/>
+      <w:lvlText w:val=""/>
+      <w:lvlJc w:val="left"/>
+      <w:pPr>
+        <w:tabs>
+          <w:tab w:val="num" w:pos="5040"/>
+        </w:tabs>
+        <w:ind w:left="5040" w:hanging="360"/>
+      </w:pPr>
+      <w:rPr>
+        <w:rFonts w:ascii="Wingdings" w:hAnsi="Wingdings" w:hint="default"/>
+      </w:rPr>
+    </w:lvl>
+    <w:lvl w:ilvl="7" w:tplc="8FC62B9A" w:tentative="1">
+      <w:start w:val="1"/>
+      <w:numFmt w:val="bullet"/>
+      <w:lvlText w:val=""/>
+      <w:lvlJc w:val="left"/>
+      <w:pPr>
+        <w:tabs>
+          <w:tab w:val="num" w:pos="5760"/>
+        </w:tabs>
+        <w:ind w:left="5760" w:hanging="360"/>
+      </w:pPr>
+      <w:rPr>
+        <w:rFonts w:ascii="Wingdings" w:hAnsi="Wingdings" w:hint="default"/>
+      </w:rPr>
+    </w:lvl>
+    <w:lvl w:ilvl="8" w:tplc="17F0B2C6" w:tentative="1">
+      <w:start w:val="1"/>
+      <w:numFmt w:val="bullet"/>
+      <w:lvlText w:val=""/>
+      <w:lvlJc w:val="left"/>
+      <w:pPr>
+        <w:tabs>
+          <w:tab w:val="num" w:pos="6480"/>
+        </w:tabs>
+        <w:ind w:left="6480" w:hanging="360"/>
+      </w:pPr>
+      <w:rPr>
+        <w:rFonts w:ascii="Wingdings" w:hAnsi="Wingdings" w:hint="default"/>
+      </w:rPr>
+    </w:lvl>
+  </w:abstractNum>
+  <w:abstractNum w:abstractNumId="1">
     <w:nsid w:val="13A42450"/>
     <w:multiLevelType w:val="hybridMultilevel"/>
     <w:tmpl w:val="B3E86D7A"/>
@@ -496,6 +828,9 @@
     </w:lvl>
   </w:abstractNum>
   <w:num w:numId="1">
+    <w:abstractNumId w:val="1"/>
+  </w:num>
+  <w:num w:numId="2">
     <w:abstractNumId w:val="0"/>
   </w:num>
 </w:numbering>
@@ -661,7 +996,6 @@
   <w:style w:type="character" w:default="1" w:styleId="DefaultParagraphFont">
     <w:name w:val="Default Paragraph Font"/>
     <w:uiPriority w:val="1"/>
-    <w:semiHidden/>
     <w:unhideWhenUsed/>
   </w:style>
   <w:style w:type="table" w:default="1" w:styleId="TableNormal">
@@ -864,7 +1198,6 @@
   <w:style w:type="character" w:default="1" w:styleId="DefaultParagraphFont">
     <w:name w:val="Default Paragraph Font"/>
     <w:uiPriority w:val="1"/>
-    <w:semiHidden/>
     <w:unhideWhenUsed/>
   </w:style>
   <w:style w:type="table" w:default="1" w:styleId="TableNormal">

</xml_diff>